<commit_message>
Planning bijgwerkt en offerte aan begonnen
</commit_message>
<xml_diff>
--- a/Documentatie/Kerntaak-1/2017-02-16_Offerte_V1.docx
+++ b/Documentatie/Kerntaak-1/2017-02-16_Offerte_V1.docx
@@ -1,6 +1,6 @@
 
 <file path=word/document.xml><?xml version="1.0" encoding="utf-8"?>
-<w:document xmlns:wpc="http://schemas.microsoft.com/office/word/2010/wordprocessingCanvas" xmlns:mc="http://schemas.openxmlformats.org/markup-compatibility/2006" xmlns:o="urn:schemas-microsoft-com:office:office" xmlns:r="http://schemas.openxmlformats.org/officeDocument/2006/relationships" xmlns:m="http://schemas.openxmlformats.org/officeDocument/2006/math" xmlns:v="urn:schemas-microsoft-com:vml" xmlns:wp14="http://schemas.microsoft.com/office/word/2010/wordprocessingDrawing" xmlns:wp="http://schemas.openxmlformats.org/drawingml/2006/wordprocessingDrawing" xmlns:w10="urn:schemas-microsoft-com:office:word" xmlns:w="http://schemas.openxmlformats.org/wordprocessingml/2006/main" xmlns:w14="http://schemas.microsoft.com/office/word/2010/wordml" xmlns:w15="http://schemas.microsoft.com/office/word/2012/wordml" xmlns:wpg="http://schemas.microsoft.com/office/word/2010/wordprocessingGroup" xmlns:wpi="http://schemas.microsoft.com/office/word/2010/wordprocessingInk" xmlns:wne="http://schemas.microsoft.com/office/word/2006/wordml" xmlns:wps="http://schemas.microsoft.com/office/word/2010/wordprocessingShape" mc:Ignorable="w14 w15 wp14">
+<w:document xmlns:wpc="http://schemas.microsoft.com/office/word/2010/wordprocessingCanvas" xmlns:cx="http://schemas.microsoft.com/office/drawing/2014/chartex" xmlns:cx1="http://schemas.microsoft.com/office/drawing/2015/9/8/chartex" xmlns:cx2="http://schemas.microsoft.com/office/drawing/2015/10/21/chartex" xmlns:mc="http://schemas.openxmlformats.org/markup-compatibility/2006" xmlns:o="urn:schemas-microsoft-com:office:office" xmlns:r="http://schemas.openxmlformats.org/officeDocument/2006/relationships" xmlns:m="http://schemas.openxmlformats.org/officeDocument/2006/math" xmlns:v="urn:schemas-microsoft-com:vml" xmlns:wp14="http://schemas.microsoft.com/office/word/2010/wordprocessingDrawing" xmlns:wp="http://schemas.openxmlformats.org/drawingml/2006/wordprocessingDrawing" xmlns:w10="urn:schemas-microsoft-com:office:word" xmlns:w="http://schemas.openxmlformats.org/wordprocessingml/2006/main" xmlns:w14="http://schemas.microsoft.com/office/word/2010/wordml" xmlns:w15="http://schemas.microsoft.com/office/word/2012/wordml" xmlns:w16se="http://schemas.microsoft.com/office/word/2015/wordml/symex" xmlns:wpg="http://schemas.microsoft.com/office/word/2010/wordprocessingGroup" xmlns:wpi="http://schemas.microsoft.com/office/word/2010/wordprocessingInk" xmlns:wne="http://schemas.microsoft.com/office/word/2006/wordml" xmlns:wps="http://schemas.microsoft.com/office/word/2010/wordprocessingShape" mc:Ignorable="w14 w15 w16se wp14">
   <w:body>
     <w:sdt>
       <w:sdtPr>
@@ -71,7 +71,10 @@
                                   <w:shd w:val="clear" w:color="auto" w:fill="FFFFFF" w:themeFill="background1"/>
                                 </w:pPr>
                                 <w:r>
-                                  <w:t>Datum: 13-02-2017</w:t>
+                                  <w:t>Datum: 16</w:t>
+                                </w:r>
+                                <w:r>
+                                  <w:t>-02-2017</w:t>
                                 </w:r>
                                 <w:r>
                                   <w:br/>
@@ -79,15 +82,7 @@
                                 </w:r>
                                 <w:r>
                                   <w:br/>
-                                  <w:t xml:space="preserve">Docent: </w:t>
-                                </w:r>
-                                <w:proofErr w:type="spellStart"/>
-                                <w:r>
-                                  <w:t>Fer</w:t>
-                                </w:r>
-                                <w:proofErr w:type="spellEnd"/>
-                                <w:r>
-                                  <w:t xml:space="preserve"> van Krimpen / Sietse </w:t>
+                                  <w:t xml:space="preserve">Docent: Fer van Krimpen / Sietse </w:t>
                                 </w:r>
                                 <w:r>
                                   <w:t>Dijks</w:t>
@@ -128,7 +123,10 @@
                             <w:shd w:val="clear" w:color="auto" w:fill="FFFFFF" w:themeFill="background1"/>
                           </w:pPr>
                           <w:r>
-                            <w:t>Datum: 13-02-2017</w:t>
+                            <w:t>Datum: 16</w:t>
+                          </w:r>
+                          <w:r>
+                            <w:t>-02-2017</w:t>
                           </w:r>
                           <w:r>
                             <w:br/>
@@ -136,15 +134,7 @@
                           </w:r>
                           <w:r>
                             <w:br/>
-                            <w:t xml:space="preserve">Docent: </w:t>
-                          </w:r>
-                          <w:proofErr w:type="spellStart"/>
-                          <w:r>
-                            <w:t>Fer</w:t>
-                          </w:r>
-                          <w:proofErr w:type="spellEnd"/>
-                          <w:r>
-                            <w:t xml:space="preserve"> van Krimpen / Sietse </w:t>
+                            <w:t xml:space="preserve">Docent: Fer van Krimpen / Sietse </w:t>
                           </w:r>
                           <w:r>
                             <w:t>Dijks</w:t>
@@ -216,7 +206,7 @@
                             <w:txbxContent>
                               <w:p>
                                 <w:pPr>
-                                  <w:pStyle w:val="NoSpacing"/>
+                                  <w:pStyle w:val="Geenafstand"/>
                                   <w:spacing w:before="40" w:after="560" w:line="216" w:lineRule="auto"/>
                                   <w:rPr>
                                     <w:color w:val="5B9BD5" w:themeColor="accent1"/>
@@ -281,7 +271,7 @@
                                 <w:sdtContent>
                                   <w:p>
                                     <w:pPr>
-                                      <w:pStyle w:val="NoSpacing"/>
+                                      <w:pStyle w:val="Geenafstand"/>
                                       <w:spacing w:before="40" w:after="40"/>
                                       <w:rPr>
                                         <w:caps/>
@@ -299,7 +289,7 @@
                                         <w:szCs w:val="28"/>
                                         <w:lang w:val="nl-NL"/>
                                       </w:rPr>
-                                      <w:t>Titel van document</w:t>
+                                      <w:t>offerte</w:t>
                                     </w:r>
                                   </w:p>
                                 </w:sdtContent>
@@ -321,7 +311,7 @@
                                 <w:sdtContent>
                                   <w:p>
                                     <w:pPr>
-                                      <w:pStyle w:val="NoSpacing"/>
+                                      <w:pStyle w:val="Geenafstand"/>
                                       <w:spacing w:before="80" w:after="40"/>
                                       <w:rPr>
                                         <w:caps/>
@@ -369,7 +359,7 @@
                       <w:txbxContent>
                         <w:p>
                           <w:pPr>
-                            <w:pStyle w:val="NoSpacing"/>
+                            <w:pStyle w:val="Geenafstand"/>
                             <w:spacing w:before="40" w:after="560" w:line="216" w:lineRule="auto"/>
                             <w:rPr>
                               <w:color w:val="5B9BD5" w:themeColor="accent1"/>
@@ -434,7 +424,7 @@
                           <w:sdtContent>
                             <w:p>
                               <w:pPr>
-                                <w:pStyle w:val="NoSpacing"/>
+                                <w:pStyle w:val="Geenafstand"/>
                                 <w:spacing w:before="40" w:after="40"/>
                                 <w:rPr>
                                   <w:caps/>
@@ -452,7 +442,7 @@
                                   <w:szCs w:val="28"/>
                                   <w:lang w:val="nl-NL"/>
                                 </w:rPr>
-                                <w:t>Titel van document</w:t>
+                                <w:t>offerte</w:t>
                               </w:r>
                             </w:p>
                           </w:sdtContent>
@@ -474,7 +464,7 @@
                           <w:sdtContent>
                             <w:p>
                               <w:pPr>
-                                <w:pStyle w:val="NoSpacing"/>
+                                <w:pStyle w:val="Geenafstand"/>
                                 <w:spacing w:before="80" w:after="40"/>
                                 <w:rPr>
                                   <w:caps/>
@@ -592,7 +582,7 @@
                                 <w:sdtContent>
                                   <w:p>
                                     <w:pPr>
-                                      <w:pStyle w:val="NoSpacing"/>
+                                      <w:pStyle w:val="Geenafstand"/>
                                       <w:jc w:val="right"/>
                                       <w:rPr>
                                         <w:color w:val="FFFFFF" w:themeColor="background1"/>
@@ -714,26 +704,18 @@
       <w:sdtContent>
         <w:p>
           <w:pPr>
-            <w:pStyle w:val="TOCHeading"/>
+            <w:pStyle w:val="Kopvaninhoudsopgave"/>
           </w:pPr>
           <w:r>
             <w:rPr>
               <w:lang w:val="nl-NL"/>
             </w:rPr>
-            <w:t>Inhoudsopga</w:t>
-          </w:r>
-          <w:bookmarkStart w:id="0" w:name="_GoBack"/>
-          <w:bookmarkEnd w:id="0"/>
-          <w:r>
-            <w:rPr>
-              <w:lang w:val="nl-NL"/>
-            </w:rPr>
-            <w:t>ve</w:t>
+            <w:t>Inhoudsopgave</w:t>
           </w:r>
         </w:p>
         <w:p>
           <w:pPr>
-            <w:pStyle w:val="TOC1"/>
+            <w:pStyle w:val="Inhopg1"/>
             <w:tabs>
               <w:tab w:val="right" w:leader="dot" w:pos="9062"/>
             </w:tabs>
@@ -812,7 +794,7 @@
         </w:p>
         <w:p>
           <w:pPr>
-            <w:pStyle w:val="TOC1"/>
+            <w:pStyle w:val="Inhopg1"/>
             <w:tabs>
               <w:tab w:val="right" w:leader="dot" w:pos="9062"/>
             </w:tabs>
@@ -882,7 +864,7 @@
         </w:p>
         <w:p>
           <w:pPr>
-            <w:pStyle w:val="TOC1"/>
+            <w:pStyle w:val="Inhopg1"/>
             <w:tabs>
               <w:tab w:val="right" w:leader="dot" w:pos="9062"/>
             </w:tabs>
@@ -969,14 +951,14 @@
     </w:p>
     <w:p>
       <w:pPr>
-        <w:pStyle w:val="Heading1"/>
+        <w:pStyle w:val="Kop1"/>
       </w:pPr>
-      <w:bookmarkStart w:id="1" w:name="_Toc474919500"/>
+      <w:bookmarkStart w:id="0" w:name="_Toc474919500"/>
       <w:r>
         <w:lastRenderedPageBreak/>
         <w:t>Inleiding</w:t>
       </w:r>
-      <w:bookmarkEnd w:id="1"/>
+      <w:bookmarkEnd w:id="0"/>
     </w:p>
     <w:p>
       <w:r>
@@ -991,14 +973,14 @@
     </w:p>
     <w:p>
       <w:pPr>
-        <w:pStyle w:val="Heading1"/>
+        <w:pStyle w:val="Kop1"/>
       </w:pPr>
-      <w:bookmarkStart w:id="2" w:name="_Toc474919501"/>
+      <w:bookmarkStart w:id="1" w:name="_Toc474919501"/>
       <w:r>
         <w:lastRenderedPageBreak/>
         <w:t>Revisie</w:t>
       </w:r>
-      <w:bookmarkEnd w:id="2"/>
+      <w:bookmarkEnd w:id="1"/>
     </w:p>
     <w:p>
       <w:r>
@@ -1012,7 +994,7 @@
     </w:p>
     <w:p>
       <w:pPr>
-        <w:pStyle w:val="Heading1"/>
+        <w:pStyle w:val="Kop1"/>
       </w:pPr>
       <w:r>
         <w:br w:type="column"/>
@@ -1021,42 +1003,18 @@
         <w:lastRenderedPageBreak/>
         <w:br w:type="column"/>
       </w:r>
-      <w:bookmarkStart w:id="3" w:name="_Toc474919113"/>
-      <w:bookmarkStart w:id="4" w:name="_Toc474919502"/>
+      <w:bookmarkStart w:id="2" w:name="_Toc474919113"/>
+      <w:bookmarkStart w:id="3" w:name="_Toc474919502"/>
       <w:r>
         <w:lastRenderedPageBreak/>
         <w:t>Akkoord</w:t>
       </w:r>
+      <w:bookmarkEnd w:id="2"/>
       <w:bookmarkEnd w:id="3"/>
-      <w:bookmarkEnd w:id="4"/>
     </w:p>
     <w:p>
       <w:r>
-        <w:t xml:space="preserve">Wij </w:t>
-      </w:r>
-      <w:proofErr w:type="spellStart"/>
-      <w:r>
-        <w:t>Renaldeau</w:t>
-      </w:r>
-      <w:proofErr w:type="spellEnd"/>
-      <w:r>
-        <w:t xml:space="preserve"> van den Worm en Marina </w:t>
-      </w:r>
-      <w:proofErr w:type="spellStart"/>
-      <w:r>
-        <w:t>Helvoort</w:t>
-      </w:r>
-      <w:proofErr w:type="spellEnd"/>
-      <w:r>
-        <w:t xml:space="preserve"> geven hierbij het akkoord dat dit document correct is ingevuld en dat de afspraken die hierin staan correct zijn. De afspraken die hier in staan worden ook nageleefd door Tarik </w:t>
-      </w:r>
-      <w:proofErr w:type="spellStart"/>
-      <w:r>
-        <w:t>Hacialiogullari</w:t>
-      </w:r>
-      <w:proofErr w:type="spellEnd"/>
-      <w:r>
-        <w:t xml:space="preserve"> en </w:t>
+        <w:t xml:space="preserve">Wij Renaldeau van den Worm en Marina Helvoort geven hierbij het akkoord dat dit document correct is ingevuld en dat de afspraken die hierin staan correct zijn. De afspraken die hier in staan worden ook nageleefd door Tarik Hacialiogullari en </w:t>
       </w:r>
       <w:r>
         <w:t>S</w:t>
@@ -1067,7 +1025,7 @@
     </w:p>
     <w:tbl>
       <w:tblPr>
-        <w:tblStyle w:val="TableGrid"/>
+        <w:tblStyle w:val="Tabelraster"/>
         <w:tblW w:w="0" w:type="auto"/>
         <w:tblLook w:val="04A0" w:firstRow="1" w:lastRow="0" w:firstColumn="1" w:lastColumn="0" w:noHBand="0" w:noVBand="1"/>
       </w:tblPr>
@@ -1109,7 +1067,7 @@
           </w:p>
           <w:tbl>
             <w:tblPr>
-              <w:tblStyle w:val="TableGrid"/>
+              <w:tblStyle w:val="Tabelraster"/>
               <w:tblW w:w="0" w:type="auto"/>
               <w:tblLook w:val="04A0" w:firstRow="1" w:lastRow="0" w:firstColumn="1" w:lastColumn="0" w:noHBand="0" w:noVBand="1"/>
             </w:tblPr>
@@ -1161,7 +1119,7 @@
           </w:p>
           <w:tbl>
             <w:tblPr>
-              <w:tblStyle w:val="TableGrid"/>
+              <w:tblStyle w:val="Tabelraster"/>
               <w:tblW w:w="0" w:type="auto"/>
               <w:tblLook w:val="04A0" w:firstRow="1" w:lastRow="0" w:firstColumn="1" w:lastColumn="0" w:noHBand="0" w:noVBand="1"/>
             </w:tblPr>
@@ -1200,7 +1158,7 @@
 </file>
 
 <file path=word/endnotes.xml><?xml version="1.0" encoding="utf-8"?>
-<w:endnotes xmlns:wpc="http://schemas.microsoft.com/office/word/2010/wordprocessingCanvas" xmlns:mc="http://schemas.openxmlformats.org/markup-compatibility/2006" xmlns:o="urn:schemas-microsoft-com:office:office" xmlns:r="http://schemas.openxmlformats.org/officeDocument/2006/relationships" xmlns:m="http://schemas.openxmlformats.org/officeDocument/2006/math" xmlns:v="urn:schemas-microsoft-com:vml" xmlns:wp14="http://schemas.microsoft.com/office/word/2010/wordprocessingDrawing" xmlns:wp="http://schemas.openxmlformats.org/drawingml/2006/wordprocessingDrawing" xmlns:w10="urn:schemas-microsoft-com:office:word" xmlns:w="http://schemas.openxmlformats.org/wordprocessingml/2006/main" xmlns:w14="http://schemas.microsoft.com/office/word/2010/wordml" xmlns:w15="http://schemas.microsoft.com/office/word/2012/wordml" xmlns:wpg="http://schemas.microsoft.com/office/word/2010/wordprocessingGroup" xmlns:wpi="http://schemas.microsoft.com/office/word/2010/wordprocessingInk" xmlns:wne="http://schemas.microsoft.com/office/word/2006/wordml" xmlns:wps="http://schemas.microsoft.com/office/word/2010/wordprocessingShape" mc:Ignorable="w14 w15 wp14">
+<w:endnotes xmlns:wpc="http://schemas.microsoft.com/office/word/2010/wordprocessingCanvas" xmlns:cx="http://schemas.microsoft.com/office/drawing/2014/chartex" xmlns:cx1="http://schemas.microsoft.com/office/drawing/2015/9/8/chartex" xmlns:cx2="http://schemas.microsoft.com/office/drawing/2015/10/21/chartex" xmlns:mc="http://schemas.openxmlformats.org/markup-compatibility/2006" xmlns:o="urn:schemas-microsoft-com:office:office" xmlns:r="http://schemas.openxmlformats.org/officeDocument/2006/relationships" xmlns:m="http://schemas.openxmlformats.org/officeDocument/2006/math" xmlns:v="urn:schemas-microsoft-com:vml" xmlns:wp14="http://schemas.microsoft.com/office/word/2010/wordprocessingDrawing" xmlns:wp="http://schemas.openxmlformats.org/drawingml/2006/wordprocessingDrawing" xmlns:w10="urn:schemas-microsoft-com:office:word" xmlns:w="http://schemas.openxmlformats.org/wordprocessingml/2006/main" xmlns:w14="http://schemas.microsoft.com/office/word/2010/wordml" xmlns:w15="http://schemas.microsoft.com/office/word/2012/wordml" xmlns:w16se="http://schemas.microsoft.com/office/word/2015/wordml/symex" xmlns:wpg="http://schemas.microsoft.com/office/word/2010/wordprocessingGroup" xmlns:wpi="http://schemas.microsoft.com/office/word/2010/wordprocessingInk" xmlns:wne="http://schemas.microsoft.com/office/word/2006/wordml" xmlns:wps="http://schemas.microsoft.com/office/word/2010/wordprocessingShape" mc:Ignorable="w14 w15 w16se wp14">
   <w:endnote w:type="separator" w:id="-1">
     <w:p>
       <w:pPr>
@@ -1225,7 +1183,7 @@
 </file>
 
 <file path=word/footer1.xml><?xml version="1.0" encoding="utf-8"?>
-<w:ftr xmlns:wpc="http://schemas.microsoft.com/office/word/2010/wordprocessingCanvas" xmlns:mc="http://schemas.openxmlformats.org/markup-compatibility/2006" xmlns:o="urn:schemas-microsoft-com:office:office" xmlns:r="http://schemas.openxmlformats.org/officeDocument/2006/relationships" xmlns:m="http://schemas.openxmlformats.org/officeDocument/2006/math" xmlns:v="urn:schemas-microsoft-com:vml" xmlns:wp14="http://schemas.microsoft.com/office/word/2010/wordprocessingDrawing" xmlns:wp="http://schemas.openxmlformats.org/drawingml/2006/wordprocessingDrawing" xmlns:w10="urn:schemas-microsoft-com:office:word" xmlns:w="http://schemas.openxmlformats.org/wordprocessingml/2006/main" xmlns:w14="http://schemas.microsoft.com/office/word/2010/wordml" xmlns:w15="http://schemas.microsoft.com/office/word/2012/wordml" xmlns:wpg="http://schemas.microsoft.com/office/word/2010/wordprocessingGroup" xmlns:wpi="http://schemas.microsoft.com/office/word/2010/wordprocessingInk" xmlns:wne="http://schemas.microsoft.com/office/word/2006/wordml" xmlns:wps="http://schemas.microsoft.com/office/word/2010/wordprocessingShape" mc:Ignorable="w14 w15 wp14">
+<w:ftr xmlns:wpc="http://schemas.microsoft.com/office/word/2010/wordprocessingCanvas" xmlns:cx="http://schemas.microsoft.com/office/drawing/2014/chartex" xmlns:cx1="http://schemas.microsoft.com/office/drawing/2015/9/8/chartex" xmlns:cx2="http://schemas.microsoft.com/office/drawing/2015/10/21/chartex" xmlns:mc="http://schemas.openxmlformats.org/markup-compatibility/2006" xmlns:o="urn:schemas-microsoft-com:office:office" xmlns:r="http://schemas.openxmlformats.org/officeDocument/2006/relationships" xmlns:m="http://schemas.openxmlformats.org/officeDocument/2006/math" xmlns:v="urn:schemas-microsoft-com:vml" xmlns:wp14="http://schemas.microsoft.com/office/word/2010/wordprocessingDrawing" xmlns:wp="http://schemas.openxmlformats.org/drawingml/2006/wordprocessingDrawing" xmlns:w10="urn:schemas-microsoft-com:office:word" xmlns:w="http://schemas.openxmlformats.org/wordprocessingml/2006/main" xmlns:w14="http://schemas.microsoft.com/office/word/2010/wordml" xmlns:w15="http://schemas.microsoft.com/office/word/2012/wordml" xmlns:w16se="http://schemas.microsoft.com/office/word/2015/wordml/symex" xmlns:wpg="http://schemas.microsoft.com/office/word/2010/wordprocessingGroup" xmlns:wpi="http://schemas.microsoft.com/office/word/2010/wordprocessingInk" xmlns:wne="http://schemas.microsoft.com/office/word/2006/wordml" xmlns:wps="http://schemas.microsoft.com/office/word/2010/wordprocessingShape" mc:Ignorable="w14 w15 w16se wp14">
   <w:sdt>
     <w:sdtPr>
       <w:id w:val="1540778983"/>
@@ -1238,7 +1196,7 @@
     <w:sdtContent>
       <w:p>
         <w:pPr>
-          <w:pStyle w:val="Footer"/>
+          <w:pStyle w:val="Voettekst"/>
           <w:jc w:val="right"/>
         </w:pPr>
         <w:r>
@@ -1264,14 +1222,14 @@
   </w:sdt>
   <w:p>
     <w:pPr>
-      <w:pStyle w:val="Footer"/>
+      <w:pStyle w:val="Voettekst"/>
     </w:pPr>
   </w:p>
 </w:ftr>
 </file>
 
 <file path=word/footnotes.xml><?xml version="1.0" encoding="utf-8"?>
-<w:footnotes xmlns:wpc="http://schemas.microsoft.com/office/word/2010/wordprocessingCanvas" xmlns:mc="http://schemas.openxmlformats.org/markup-compatibility/2006" xmlns:o="urn:schemas-microsoft-com:office:office" xmlns:r="http://schemas.openxmlformats.org/officeDocument/2006/relationships" xmlns:m="http://schemas.openxmlformats.org/officeDocument/2006/math" xmlns:v="urn:schemas-microsoft-com:vml" xmlns:wp14="http://schemas.microsoft.com/office/word/2010/wordprocessingDrawing" xmlns:wp="http://schemas.openxmlformats.org/drawingml/2006/wordprocessingDrawing" xmlns:w10="urn:schemas-microsoft-com:office:word" xmlns:w="http://schemas.openxmlformats.org/wordprocessingml/2006/main" xmlns:w14="http://schemas.microsoft.com/office/word/2010/wordml" xmlns:w15="http://schemas.microsoft.com/office/word/2012/wordml" xmlns:wpg="http://schemas.microsoft.com/office/word/2010/wordprocessingGroup" xmlns:wpi="http://schemas.microsoft.com/office/word/2010/wordprocessingInk" xmlns:wne="http://schemas.microsoft.com/office/word/2006/wordml" xmlns:wps="http://schemas.microsoft.com/office/word/2010/wordprocessingShape" mc:Ignorable="w14 w15 wp14">
+<w:footnotes xmlns:wpc="http://schemas.microsoft.com/office/word/2010/wordprocessingCanvas" xmlns:cx="http://schemas.microsoft.com/office/drawing/2014/chartex" xmlns:cx1="http://schemas.microsoft.com/office/drawing/2015/9/8/chartex" xmlns:cx2="http://schemas.microsoft.com/office/drawing/2015/10/21/chartex" xmlns:mc="http://schemas.openxmlformats.org/markup-compatibility/2006" xmlns:o="urn:schemas-microsoft-com:office:office" xmlns:r="http://schemas.openxmlformats.org/officeDocument/2006/relationships" xmlns:m="http://schemas.openxmlformats.org/officeDocument/2006/math" xmlns:v="urn:schemas-microsoft-com:vml" xmlns:wp14="http://schemas.microsoft.com/office/word/2010/wordprocessingDrawing" xmlns:wp="http://schemas.openxmlformats.org/drawingml/2006/wordprocessingDrawing" xmlns:w10="urn:schemas-microsoft-com:office:word" xmlns:w="http://schemas.openxmlformats.org/wordprocessingml/2006/main" xmlns:w14="http://schemas.microsoft.com/office/word/2010/wordml" xmlns:w15="http://schemas.microsoft.com/office/word/2012/wordml" xmlns:w16se="http://schemas.microsoft.com/office/word/2015/wordml/symex" xmlns:wpg="http://schemas.microsoft.com/office/word/2010/wordprocessingGroup" xmlns:wpi="http://schemas.microsoft.com/office/word/2010/wordprocessingInk" xmlns:wne="http://schemas.microsoft.com/office/word/2006/wordml" xmlns:wps="http://schemas.microsoft.com/office/word/2010/wordprocessingShape" mc:Ignorable="w14 w15 w16se wp14">
   <w:footnote w:type="separator" w:id="-1">
     <w:p>
       <w:pPr>
@@ -1296,7 +1254,7 @@
 </file>
 
 <file path=word/styles.xml><?xml version="1.0" encoding="utf-8"?>
-<w:styles xmlns:mc="http://schemas.openxmlformats.org/markup-compatibility/2006" xmlns:r="http://schemas.openxmlformats.org/officeDocument/2006/relationships" xmlns:w="http://schemas.openxmlformats.org/wordprocessingml/2006/main" xmlns:w14="http://schemas.microsoft.com/office/word/2010/wordml" xmlns:w15="http://schemas.microsoft.com/office/word/2012/wordml" mc:Ignorable="w14 w15">
+<w:styles xmlns:mc="http://schemas.openxmlformats.org/markup-compatibility/2006" xmlns:r="http://schemas.openxmlformats.org/officeDocument/2006/relationships" xmlns:w="http://schemas.openxmlformats.org/wordprocessingml/2006/main" xmlns:w14="http://schemas.microsoft.com/office/word/2010/wordml" xmlns:w15="http://schemas.microsoft.com/office/word/2012/wordml" xmlns:w16se="http://schemas.microsoft.com/office/word/2015/wordml/symex" mc:Ignorable="w14 w15 w16se">
   <w:docDefaults>
     <w:rPrDefault>
       <w:rPr>
@@ -1312,7 +1270,7 @@
       </w:pPr>
     </w:pPrDefault>
   </w:docDefaults>
-  <w:latentStyles w:defLockedState="0" w:defUIPriority="99" w:defSemiHidden="0" w:defUnhideWhenUsed="0" w:defQFormat="0" w:count="371">
+  <w:latentStyles w:defLockedState="0" w:defUIPriority="99" w:defSemiHidden="0" w:defUnhideWhenUsed="0" w:defQFormat="0" w:count="372">
     <w:lsdException w:name="Normal" w:uiPriority="0" w:qFormat="1"/>
     <w:lsdException w:name="heading 1" w:uiPriority="9" w:qFormat="1"/>
     <w:lsdException w:name="heading 2" w:semiHidden="1" w:uiPriority="9" w:unhideWhenUsed="1" w:qFormat="1"/>
@@ -1418,7 +1376,6 @@
     <w:lsdException w:name="HTML Sample" w:semiHidden="1" w:unhideWhenUsed="1"/>
     <w:lsdException w:name="HTML Typewriter" w:semiHidden="1" w:unhideWhenUsed="1"/>
     <w:lsdException w:name="HTML Variable" w:semiHidden="1" w:unhideWhenUsed="1"/>
-    <w:lsdException w:name="Normal Table" w:semiHidden="1" w:unhideWhenUsed="1"/>
     <w:lsdException w:name="annotation subject" w:semiHidden="1" w:unhideWhenUsed="1"/>
     <w:lsdException w:name="No List" w:semiHidden="1" w:unhideWhenUsed="1"/>
     <w:lsdException w:name="Outline List 1" w:semiHidden="1" w:unhideWhenUsed="1"/>
@@ -1465,10 +1422,8 @@
     <w:lsdException w:name="Table Subtle 2" w:semiHidden="1" w:unhideWhenUsed="1"/>
     <w:lsdException w:name="Table Web 1" w:semiHidden="1" w:unhideWhenUsed="1"/>
     <w:lsdException w:name="Table Web 2" w:semiHidden="1" w:unhideWhenUsed="1"/>
-    <w:lsdException w:name="Table Web 3" w:semiHidden="1" w:unhideWhenUsed="1"/>
     <w:lsdException w:name="Balloon Text" w:semiHidden="1" w:unhideWhenUsed="1"/>
     <w:lsdException w:name="Table Grid" w:uiPriority="39"/>
-    <w:lsdException w:name="Table Theme" w:semiHidden="1" w:unhideWhenUsed="1"/>
     <w:lsdException w:name="Placeholder Text" w:semiHidden="1"/>
     <w:lsdException w:name="No Spacing" w:uiPriority="1" w:qFormat="1"/>
     <w:lsdException w:name="Light Shading" w:uiPriority="60"/>
@@ -1684,8 +1639,9 @@
     <w:lsdException w:name="List Table 5 Dark Accent 6" w:uiPriority="50"/>
     <w:lsdException w:name="List Table 6 Colorful Accent 6" w:uiPriority="51"/>
     <w:lsdException w:name="List Table 7 Colorful Accent 6" w:uiPriority="52"/>
+    <w:lsdException w:name="Mention" w:semiHidden="1" w:unhideWhenUsed="1"/>
   </w:latentStyles>
-  <w:style w:type="paragraph" w:default="1" w:styleId="Normal">
+  <w:style w:type="paragraph" w:default="1" w:styleId="Standaard">
     <w:name w:val="Normal"/>
     <w:qFormat/>
     <w:rsid w:val="00EC075C"/>
@@ -1694,11 +1650,11 @@
       <w:sz w:val="24"/>
     </w:rPr>
   </w:style>
-  <w:style w:type="paragraph" w:styleId="Heading1">
+  <w:style w:type="paragraph" w:styleId="Kop1">
     <w:name w:val="heading 1"/>
-    <w:basedOn w:val="Normal"/>
-    <w:next w:val="Normal"/>
-    <w:link w:val="Heading1Char"/>
+    <w:basedOn w:val="Standaard"/>
+    <w:next w:val="Standaard"/>
+    <w:link w:val="Kop1Char"/>
     <w:uiPriority w:val="9"/>
     <w:qFormat/>
     <w:rsid w:val="00EC075C"/>
@@ -1715,11 +1671,11 @@
       <w:szCs w:val="32"/>
     </w:rPr>
   </w:style>
-  <w:style w:type="paragraph" w:styleId="Heading2">
+  <w:style w:type="paragraph" w:styleId="Kop2">
     <w:name w:val="heading 2"/>
-    <w:basedOn w:val="Normal"/>
-    <w:next w:val="Normal"/>
-    <w:link w:val="Heading2Char"/>
+    <w:basedOn w:val="Standaard"/>
+    <w:next w:val="Standaard"/>
+    <w:link w:val="Kop2Char"/>
     <w:uiPriority w:val="9"/>
     <w:semiHidden/>
     <w:unhideWhenUsed/>
@@ -1738,13 +1694,13 @@
       <w:szCs w:val="26"/>
     </w:rPr>
   </w:style>
-  <w:style w:type="character" w:default="1" w:styleId="DefaultParagraphFont">
+  <w:style w:type="character" w:default="1" w:styleId="Standaardalinea-lettertype">
     <w:name w:val="Default Paragraph Font"/>
     <w:uiPriority w:val="1"/>
     <w:semiHidden/>
     <w:unhideWhenUsed/>
   </w:style>
-  <w:style w:type="table" w:default="1" w:styleId="TableNormal">
+  <w:style w:type="table" w:default="1" w:styleId="Standaardtabel">
     <w:name w:val="Normal Table"/>
     <w:uiPriority w:val="99"/>
     <w:semiHidden/>
@@ -1759,15 +1715,15 @@
       </w:tblCellMar>
     </w:tblPr>
   </w:style>
-  <w:style w:type="numbering" w:default="1" w:styleId="NoList">
+  <w:style w:type="numbering" w:default="1" w:styleId="Geenlijst">
     <w:name w:val="No List"/>
     <w:uiPriority w:val="99"/>
     <w:semiHidden/>
     <w:unhideWhenUsed/>
   </w:style>
-  <w:style w:type="paragraph" w:styleId="NoSpacing">
+  <w:style w:type="paragraph" w:styleId="Geenafstand">
     <w:name w:val="No Spacing"/>
-    <w:link w:val="NoSpacingChar"/>
+    <w:link w:val="GeenafstandChar"/>
     <w:uiPriority w:val="1"/>
     <w:qFormat/>
     <w:rsid w:val="00EC075C"/>
@@ -1780,10 +1736,10 @@
       <w:lang w:val="en-US"/>
     </w:rPr>
   </w:style>
-  <w:style w:type="character" w:customStyle="1" w:styleId="NoSpacingChar">
-    <w:name w:val="No Spacing Char"/>
-    <w:basedOn w:val="DefaultParagraphFont"/>
-    <w:link w:val="NoSpacing"/>
+  <w:style w:type="character" w:customStyle="1" w:styleId="GeenafstandChar">
+    <w:name w:val="Geen afstand Char"/>
+    <w:basedOn w:val="Standaardalinea-lettertype"/>
+    <w:link w:val="Geenafstand"/>
     <w:uiPriority w:val="1"/>
     <w:rsid w:val="00EC075C"/>
     <w:rPr>
@@ -1792,10 +1748,10 @@
       <w:lang w:val="en-US"/>
     </w:rPr>
   </w:style>
-  <w:style w:type="paragraph" w:styleId="Header">
+  <w:style w:type="paragraph" w:styleId="Koptekst">
     <w:name w:val="header"/>
-    <w:basedOn w:val="Normal"/>
-    <w:link w:val="HeaderChar"/>
+    <w:basedOn w:val="Standaard"/>
+    <w:link w:val="KoptekstChar"/>
     <w:uiPriority w:val="99"/>
     <w:unhideWhenUsed/>
     <w:rsid w:val="008B05BB"/>
@@ -1807,17 +1763,17 @@
       <w:spacing w:after="0" w:line="240" w:lineRule="auto"/>
     </w:pPr>
   </w:style>
-  <w:style w:type="character" w:customStyle="1" w:styleId="HeaderChar">
-    <w:name w:val="Header Char"/>
-    <w:basedOn w:val="DefaultParagraphFont"/>
-    <w:link w:val="Header"/>
+  <w:style w:type="character" w:customStyle="1" w:styleId="KoptekstChar">
+    <w:name w:val="Koptekst Char"/>
+    <w:basedOn w:val="Standaardalinea-lettertype"/>
+    <w:link w:val="Koptekst"/>
     <w:uiPriority w:val="99"/>
     <w:rsid w:val="008B05BB"/>
   </w:style>
-  <w:style w:type="paragraph" w:styleId="Footer">
+  <w:style w:type="paragraph" w:styleId="Voettekst">
     <w:name w:val="footer"/>
-    <w:basedOn w:val="Normal"/>
-    <w:link w:val="FooterChar"/>
+    <w:basedOn w:val="Standaard"/>
+    <w:link w:val="VoettekstChar"/>
     <w:uiPriority w:val="99"/>
     <w:unhideWhenUsed/>
     <w:rsid w:val="008B05BB"/>
@@ -1829,17 +1785,17 @@
       <w:spacing w:after="0" w:line="240" w:lineRule="auto"/>
     </w:pPr>
   </w:style>
-  <w:style w:type="character" w:customStyle="1" w:styleId="FooterChar">
-    <w:name w:val="Footer Char"/>
-    <w:basedOn w:val="DefaultParagraphFont"/>
-    <w:link w:val="Footer"/>
+  <w:style w:type="character" w:customStyle="1" w:styleId="VoettekstChar">
+    <w:name w:val="Voettekst Char"/>
+    <w:basedOn w:val="Standaardalinea-lettertype"/>
+    <w:link w:val="Voettekst"/>
     <w:uiPriority w:val="99"/>
     <w:rsid w:val="008B05BB"/>
   </w:style>
-  <w:style w:type="character" w:customStyle="1" w:styleId="Heading1Char">
-    <w:name w:val="Heading 1 Char"/>
-    <w:basedOn w:val="DefaultParagraphFont"/>
-    <w:link w:val="Heading1"/>
+  <w:style w:type="character" w:customStyle="1" w:styleId="Kop1Char">
+    <w:name w:val="Kop 1 Char"/>
+    <w:basedOn w:val="Standaardalinea-lettertype"/>
+    <w:link w:val="Kop1"/>
     <w:uiPriority w:val="9"/>
     <w:rsid w:val="00EC075C"/>
     <w:rPr>
@@ -1849,10 +1805,10 @@
       <w:szCs w:val="32"/>
     </w:rPr>
   </w:style>
-  <w:style w:type="character" w:customStyle="1" w:styleId="Heading2Char">
-    <w:name w:val="Heading 2 Char"/>
-    <w:basedOn w:val="DefaultParagraphFont"/>
-    <w:link w:val="Heading2"/>
+  <w:style w:type="character" w:customStyle="1" w:styleId="Kop2Char">
+    <w:name w:val="Kop 2 Char"/>
+    <w:basedOn w:val="Standaardalinea-lettertype"/>
+    <w:link w:val="Kop2"/>
     <w:uiPriority w:val="9"/>
     <w:semiHidden/>
     <w:rsid w:val="00EC075C"/>
@@ -1863,11 +1819,11 @@
       <w:szCs w:val="26"/>
     </w:rPr>
   </w:style>
-  <w:style w:type="paragraph" w:styleId="Title">
+  <w:style w:type="paragraph" w:styleId="Titel">
     <w:name w:val="Title"/>
-    <w:basedOn w:val="Normal"/>
-    <w:next w:val="Normal"/>
-    <w:link w:val="TitleChar"/>
+    <w:basedOn w:val="Standaard"/>
+    <w:next w:val="Standaard"/>
+    <w:link w:val="TitelChar"/>
     <w:uiPriority w:val="10"/>
     <w:qFormat/>
     <w:rsid w:val="00EC075C"/>
@@ -1883,10 +1839,10 @@
       <w:szCs w:val="56"/>
     </w:rPr>
   </w:style>
-  <w:style w:type="character" w:customStyle="1" w:styleId="TitleChar">
-    <w:name w:val="Title Char"/>
-    <w:basedOn w:val="DefaultParagraphFont"/>
-    <w:link w:val="Title"/>
+  <w:style w:type="character" w:customStyle="1" w:styleId="TitelChar">
+    <w:name w:val="Titel Char"/>
+    <w:basedOn w:val="Standaardalinea-lettertype"/>
+    <w:link w:val="Titel"/>
     <w:uiPriority w:val="10"/>
     <w:rsid w:val="00EC075C"/>
     <w:rPr>
@@ -1897,10 +1853,10 @@
       <w:szCs w:val="56"/>
     </w:rPr>
   </w:style>
-  <w:style w:type="paragraph" w:styleId="TOCHeading">
+  <w:style w:type="paragraph" w:styleId="Kopvaninhoudsopgave">
     <w:name w:val="TOC Heading"/>
-    <w:basedOn w:val="Heading1"/>
-    <w:next w:val="Normal"/>
+    <w:basedOn w:val="Kop1"/>
+    <w:next w:val="Standaard"/>
     <w:uiPriority w:val="39"/>
     <w:unhideWhenUsed/>
     <w:qFormat/>
@@ -1913,10 +1869,10 @@
       <w:lang w:val="en-US"/>
     </w:rPr>
   </w:style>
-  <w:style w:type="paragraph" w:styleId="TOC2">
+  <w:style w:type="paragraph" w:styleId="Inhopg2">
     <w:name w:val="toc 2"/>
-    <w:basedOn w:val="Normal"/>
-    <w:next w:val="Normal"/>
+    <w:basedOn w:val="Standaard"/>
+    <w:next w:val="Standaard"/>
     <w:autoRedefine/>
     <w:uiPriority w:val="39"/>
     <w:unhideWhenUsed/>
@@ -1931,10 +1887,10 @@
       <w:lang w:val="en-US"/>
     </w:rPr>
   </w:style>
-  <w:style w:type="paragraph" w:styleId="TOC1">
+  <w:style w:type="paragraph" w:styleId="Inhopg1">
     <w:name w:val="toc 1"/>
-    <w:basedOn w:val="Normal"/>
-    <w:next w:val="Normal"/>
+    <w:basedOn w:val="Standaard"/>
+    <w:next w:val="Standaard"/>
     <w:autoRedefine/>
     <w:uiPriority w:val="39"/>
     <w:unhideWhenUsed/>
@@ -1948,10 +1904,10 @@
       <w:lang w:val="en-US"/>
     </w:rPr>
   </w:style>
-  <w:style w:type="paragraph" w:styleId="TOC3">
+  <w:style w:type="paragraph" w:styleId="Inhopg3">
     <w:name w:val="toc 3"/>
-    <w:basedOn w:val="Normal"/>
-    <w:next w:val="Normal"/>
+    <w:basedOn w:val="Standaard"/>
+    <w:next w:val="Standaard"/>
     <w:autoRedefine/>
     <w:uiPriority w:val="39"/>
     <w:unhideWhenUsed/>
@@ -1968,7 +1924,7 @@
   </w:style>
   <w:style w:type="character" w:styleId="Hyperlink">
     <w:name w:val="Hyperlink"/>
-    <w:basedOn w:val="DefaultParagraphFont"/>
+    <w:basedOn w:val="Standaardalinea-lettertype"/>
     <w:uiPriority w:val="99"/>
     <w:unhideWhenUsed/>
     <w:rsid w:val="00EC075C"/>
@@ -1977,9 +1933,9 @@
       <w:u w:val="single"/>
     </w:rPr>
   </w:style>
-  <w:style w:type="table" w:styleId="TableGrid">
+  <w:style w:type="table" w:styleId="Tabelraster">
     <w:name w:val="Table Grid"/>
-    <w:basedOn w:val="TableNormal"/>
+    <w:basedOn w:val="Standaardtabel"/>
     <w:uiPriority w:val="39"/>
     <w:rsid w:val="00A74C59"/>
     <w:pPr>
@@ -2284,7 +2240,7 @@
 </file>
 
 <file path=customXml/itemProps2.xml><?xml version="1.0" encoding="utf-8"?>
-<ds:datastoreItem xmlns:ds="http://schemas.openxmlformats.org/officeDocument/2006/customXml" ds:itemID="{364917E3-6FDC-4DC3-9104-515578AB57FB}">
+<ds:datastoreItem xmlns:ds="http://schemas.openxmlformats.org/officeDocument/2006/customXml" ds:itemID="{38E291DF-10C8-45A2-8919-19A80CFADF41}">
   <ds:schemaRefs>
     <ds:schemaRef ds:uri="http://schemas.openxmlformats.org/officeDocument/2006/bibliography"/>
   </ds:schemaRefs>

</xml_diff>